<commit_message>
updated login, reports ui
</commit_message>
<xml_diff>
--- a/templates/template_तमसुक.docx
+++ b/templates/template_तमसुक.docx
@@ -16,91 +16,48 @@
       </w:pPr>
       <w:r>
         <w:rPr>
-          <w:noProof/>
+          <w:rFonts w:hint="cs"/>
+          <w:noProof/>
+          <w:lang w:val="hi-IN" w:bidi="hi-IN"/>
+          <w14:ligatures w14:val="standardContextual"/>
         </w:rPr>
         <mc:AlternateContent>
           <mc:Choice Requires="wpg">
             <w:drawing>
-              <wp:anchor distT="0" distB="0" distL="114300" distR="114300" simplePos="0" relativeHeight="251662336" behindDoc="0" locked="0" layoutInCell="1" allowOverlap="1" wp14:anchorId="09CEE751" wp14:editId="4B385192">
+              <wp:anchor distT="0" distB="0" distL="114300" distR="114300" simplePos="0" relativeHeight="251662336" behindDoc="0" locked="0" layoutInCell="1" allowOverlap="1" wp14:anchorId="1872688F" wp14:editId="639D1667">
                 <wp:simplePos x="0" y="0"/>
                 <wp:positionH relativeFrom="column">
-                  <wp:posOffset>-1267691</wp:posOffset>
+                  <wp:posOffset>-1268186</wp:posOffset>
                 </wp:positionH>
                 <wp:positionV relativeFrom="paragraph">
-                  <wp:posOffset>277091</wp:posOffset>
+                  <wp:posOffset>277586</wp:posOffset>
                 </wp:positionV>
-                <wp:extent cx="1126663" cy="1461654"/>
+                <wp:extent cx="1126663" cy="1461135"/>
                 <wp:effectExtent l="0" t="0" r="16510" b="24765"/>
                 <wp:wrapNone/>
-                <wp:docPr id="279530763" name="Group 5"/>
-                <wp:cNvGraphicFramePr>
-                  <a:graphicFrameLocks xmlns:a="http://schemas.openxmlformats.org/drawingml/2006/main"/>
-                </wp:cNvGraphicFramePr>
+                <wp:docPr id="1089587110" name="Group 11"/>
+                <wp:cNvGraphicFramePr/>
                 <a:graphic xmlns:a="http://schemas.openxmlformats.org/drawingml/2006/main">
                   <a:graphicData uri="http://schemas.microsoft.com/office/word/2010/wordprocessingGroup">
                     <wpg:wgp>
-                      <wpg:cNvGrpSpPr>
-                        <a:grpSpLocks/>
-                      </wpg:cNvGrpSpPr>
-                      <wpg:grpSpPr bwMode="auto">
+                      <wpg:cNvGrpSpPr/>
+                      <wpg:grpSpPr>
                         <a:xfrm>
                           <a:off x="0" y="0"/>
-                          <a:ext cx="1126663" cy="1461654"/>
-                          <a:chOff x="355" y="2553"/>
-                          <a:chExt cx="1041" cy="2026"/>
+                          <a:ext cx="1126663" cy="1461135"/>
+                          <a:chOff x="0" y="0"/>
+                          <a:chExt cx="1126663" cy="1461135"/>
                         </a:xfrm>
                       </wpg:grpSpPr>
                       <wps:wsp>
-                        <wps:cNvPr id="908407373" name="Text Box 2"/>
+                        <wps:cNvPr id="1502494922" name="Text Box 2"/>
                         <wps:cNvSpPr txBox="1">
                           <a:spLocks noChangeArrowheads="1"/>
                         </wps:cNvSpPr>
                         <wps:spPr bwMode="auto">
                           <a:xfrm>
-                            <a:off x="355" y="2553"/>
-                            <a:ext cx="1041" cy="2026"/>
-                          </a:xfrm>
-                          <a:prstGeom prst="rect">
-                            <a:avLst/>
-                          </a:prstGeom>
-                          <a:solidFill>
-                            <a:srgbClr val="FFFFFF"/>
-                          </a:solidFill>
-                          <a:ln w="9525">
-                            <a:solidFill>
-                              <a:srgbClr val="000000"/>
-                            </a:solidFill>
-                            <a:miter lim="800000"/>
-                            <a:headEnd/>
-                            <a:tailEnd/>
-                          </a:ln>
-                        </wps:spPr>
-                        <wps:txbx>
-                          <w:txbxContent>
-                            <w:p>
-                              <w:pPr>
-                                <w:rPr>
-                                  <w:rFonts w:ascii="Preeti" w:hAnsi="Preeti"/>
-                                  <w:sz w:val="28"/>
-                                  <w:szCs w:val="28"/>
-                                </w:rPr>
-                              </w:pPr>
-                            </w:p>
-                          </w:txbxContent>
-                        </wps:txbx>
-                        <wps:bodyPr rot="0" vert="horz" wrap="square" lIns="91440" tIns="45720" rIns="91440" bIns="45720" anchor="t" anchorCtr="0" upright="1">
-                          <a:noAutofit/>
-                        </wps:bodyPr>
-                      </wps:wsp>
-                      <wps:wsp>
-                        <wps:cNvPr id="479695276" name="Text Box 2"/>
-                        <wps:cNvSpPr txBox="1">
-                          <a:spLocks noChangeArrowheads="1"/>
-                        </wps:cNvSpPr>
-                        <wps:spPr bwMode="auto">
-                          <a:xfrm>
-                            <a:off x="1095" y="2596"/>
-                            <a:ext cx="273" cy="1944"/>
+                            <a:off x="800100" y="0"/>
+                            <a:ext cx="326390" cy="1461135"/>
                           </a:xfrm>
                           <a:prstGeom prst="rect">
                             <a:avLst/>
@@ -155,7 +112,7 @@
                                   <w:szCs w:val="20"/>
                                   <w:lang w:bidi="hi-IN"/>
                                 </w:rPr>
-                                <w:tab/>
+                                <w:t xml:space="preserve">     </w:t>
                               </w:r>
                               <w:r>
                                 <w:rPr>
@@ -165,7 +122,7 @@
                                   <w:cs/>
                                   <w:lang w:bidi="hi-IN"/>
                                 </w:rPr>
-                                <w:t xml:space="preserve">      बायाँ</w:t>
+                                <w:t xml:space="preserve"> बायाँ</w:t>
                               </w:r>
                             </w:p>
                           </w:txbxContent>
@@ -175,15 +132,14 @@
                         </wps:bodyPr>
                       </wps:wsp>
                       <wps:wsp>
-                        <wps:cNvPr id="659900837" name="AutoShape 16"/>
+                        <wps:cNvPr id="1752806438" name="AutoShape 16"/>
                         <wps:cNvCnPr>
                           <a:cxnSpLocks noChangeShapeType="1"/>
-                          <a:endCxn id="908407373" idx="1"/>
                         </wps:cNvCnPr>
                         <wps:spPr bwMode="auto">
                           <a:xfrm flipH="1">
-                            <a:off x="355" y="3534"/>
-                            <a:ext cx="1041" cy="32"/>
+                            <a:off x="0" y="707571"/>
+                            <a:ext cx="1126663" cy="23086"/>
                           </a:xfrm>
                           <a:prstGeom prst="straightConnector1">
                             <a:avLst/>
@@ -210,38 +166,17 @@
                     </wpg:wgp>
                   </a:graphicData>
                 </a:graphic>
-                <wp14:sizeRelH relativeFrom="page">
-                  <wp14:pctWidth>0</wp14:pctWidth>
-                </wp14:sizeRelH>
-                <wp14:sizeRelV relativeFrom="page">
-                  <wp14:pctHeight>0</wp14:pctHeight>
-                </wp14:sizeRelV>
               </wp:anchor>
             </w:drawing>
           </mc:Choice>
           <mc:Fallback>
             <w:pict>
-              <v:group w14:anchorId="09CEE751" id="Group 5" o:spid="_x0000_s1026" style="position:absolute;left:0;text-align:left;margin-left:-99.8pt;margin-top:21.8pt;width:88.7pt;height:115.1pt;z-index:251662336" coordorigin="355,2553" coordsize="1041,2026" o:gfxdata="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">
+              <v:group w14:anchorId="1872688F" id="Group 11" o:spid="_x0000_s1026" style="position:absolute;left:0;text-align:left;margin-left:-99.85pt;margin-top:21.85pt;width:88.7pt;height:115.05pt;z-index:251662336" coordsize="11266,14611" o:gfxdata="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">
                 <v:shapetype id="_x0000_t202" coordsize="21600,21600" o:spt="202" path="m,l,21600r21600,l21600,xe">
                   <v:stroke joinstyle="miter"/>
                   <v:path gradientshapeok="t" o:connecttype="rect"/>
                 </v:shapetype>
-                <v:shape id="Text Box 2" o:spid="_x0000_s1027" type="#_x0000_t202" style="position:absolute;left:355;top:2553;width:1041;height:2026;visibility:visible;mso-wrap-style:square;v-text-anchor:top" o:gfxdata="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">
-                  <v:textbox>
-                    <w:txbxContent>
-                      <w:p>
-                        <w:pPr>
-                          <w:rPr>
-                            <w:rFonts w:ascii="Preeti" w:hAnsi="Preeti"/>
-                            <w:sz w:val="28"/>
-                            <w:szCs w:val="28"/>
-                          </w:rPr>
-                        </w:pPr>
-                      </w:p>
-                    </w:txbxContent>
-                  </v:textbox>
-                </v:shape>
-                <v:shape id="Text Box 2" o:spid="_x0000_s1028" type="#_x0000_t202" style="position:absolute;left:1095;top:2596;width:273;height:1944;visibility:visible;mso-wrap-style:square;v-text-anchor:top" o:gfxdata="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">
+                <v:shape id="_x0000_s1027" type="#_x0000_t202" style="position:absolute;left:8001;width:3263;height:14611;visibility:visible;mso-wrap-style:square;v-text-anchor:top" o:gfxdata="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">
                   <v:textbox style="layout-flow:vertical">
                     <w:txbxContent>
                       <w:p>
@@ -280,7 +215,7 @@
                             <w:szCs w:val="20"/>
                             <w:lang w:bidi="hi-IN"/>
                           </w:rPr>
-                          <w:tab/>
+                          <w:t xml:space="preserve">     </w:t>
                         </w:r>
                         <w:r>
                           <w:rPr>
@@ -290,7 +225,7 @@
                             <w:cs/>
                             <w:lang w:bidi="hi-IN"/>
                           </w:rPr>
-                          <w:t xml:space="preserve">      बायाँ</w:t>
+                          <w:t xml:space="preserve"> बायाँ</w:t>
                         </w:r>
                       </w:p>
                     </w:txbxContent>
@@ -300,8 +235,105 @@
                   <v:path arrowok="t" fillok="f" o:connecttype="none"/>
                   <o:lock v:ext="edit" shapetype="t"/>
                 </v:shapetype>
-                <v:shape id="AutoShape 16" o:spid="_x0000_s1029" type="#_x0000_t32" style="position:absolute;left:355;top:3534;width:1041;height:32;flip:x;visibility:visible;mso-wrap-style:square" o:connectortype="straight" o:gfxdata="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"/>
+                <v:shape id="AutoShape 16" o:spid="_x0000_s1028" type="#_x0000_t32" style="position:absolute;top:7075;width:11266;height:231;flip:x;visibility:visible;mso-wrap-style:square" o:connectortype="straight" o:gfxdata="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"/>
               </v:group>
+            </w:pict>
+          </mc:Fallback>
+        </mc:AlternateContent>
+      </w:r>
+      <w:r>
+        <w:rPr>
+          <w:rFonts w:hint="cs"/>
+          <w:noProof/>
+          <w:lang w:val="hi-IN" w:bidi="hi-IN"/>
+          <w14:ligatures w14:val="standardContextual"/>
+        </w:rPr>
+        <mc:AlternateContent>
+          <mc:Choice Requires="wps">
+            <w:drawing>
+              <wp:anchor distT="0" distB="0" distL="114300" distR="114300" simplePos="0" relativeHeight="251659264" behindDoc="0" locked="0" layoutInCell="1" allowOverlap="1" wp14:anchorId="3B2C5963" wp14:editId="18B15B83">
+                <wp:simplePos x="0" y="0"/>
+                <wp:positionH relativeFrom="column">
+                  <wp:posOffset>-1268186</wp:posOffset>
+                </wp:positionH>
+                <wp:positionV relativeFrom="paragraph">
+                  <wp:posOffset>277586</wp:posOffset>
+                </wp:positionV>
+                <wp:extent cx="1126663" cy="1461654"/>
+                <wp:effectExtent l="0" t="0" r="16510" b="24765"/>
+                <wp:wrapNone/>
+                <wp:docPr id="1036240917" name="Text Box 2"/>
+                <wp:cNvGraphicFramePr>
+                  <a:graphicFrameLocks xmlns:a="http://schemas.openxmlformats.org/drawingml/2006/main"/>
+                </wp:cNvGraphicFramePr>
+                <a:graphic xmlns:a="http://schemas.openxmlformats.org/drawingml/2006/main">
+                  <a:graphicData uri="http://schemas.microsoft.com/office/word/2010/wordprocessingShape">
+                    <wps:wsp>
+                      <wps:cNvSpPr txBox="1">
+                        <a:spLocks noChangeArrowheads="1"/>
+                      </wps:cNvSpPr>
+                      <wps:spPr bwMode="auto">
+                        <a:xfrm>
+                          <a:off x="0" y="0"/>
+                          <a:ext cx="1126663" cy="1461654"/>
+                        </a:xfrm>
+                        <a:prstGeom prst="rect">
+                          <a:avLst/>
+                        </a:prstGeom>
+                        <a:solidFill>
+                          <a:srgbClr val="FFFFFF"/>
+                        </a:solidFill>
+                        <a:ln w="9525">
+                          <a:solidFill>
+                            <a:srgbClr val="000000"/>
+                          </a:solidFill>
+                          <a:miter lim="800000"/>
+                          <a:headEnd/>
+                          <a:tailEnd/>
+                        </a:ln>
+                      </wps:spPr>
+                      <wps:txbx>
+                        <w:txbxContent>
+                          <w:p>
+                            <w:pPr>
+                              <w:rPr>
+                                <w:rFonts w:ascii="Preeti" w:hAnsi="Preeti"/>
+                                <w:sz w:val="28"/>
+                                <w:szCs w:val="28"/>
+                              </w:rPr>
+                            </w:pPr>
+                          </w:p>
+                        </w:txbxContent>
+                      </wps:txbx>
+                      <wps:bodyPr rot="0" vert="horz" wrap="square" lIns="91440" tIns="45720" rIns="91440" bIns="45720" anchor="t" anchorCtr="0" upright="1">
+                        <a:noAutofit/>
+                      </wps:bodyPr>
+                    </wps:wsp>
+                  </a:graphicData>
+                </a:graphic>
+                <wp14:sizeRelV relativeFrom="margin">
+                  <wp14:pctHeight>0</wp14:pctHeight>
+                </wp14:sizeRelV>
+              </wp:anchor>
+            </w:drawing>
+          </mc:Choice>
+          <mc:Fallback>
+            <w:pict>
+              <v:shape w14:anchorId="3B2C5963" id="Text Box 2" o:spid="_x0000_s1029" type="#_x0000_t202" style="position:absolute;left:0;text-align:left;margin-left:-99.85pt;margin-top:21.85pt;width:88.7pt;height:115.1pt;z-index:251659264;visibility:visible;mso-wrap-style:square;mso-height-percent:0;mso-wrap-distance-left:9pt;mso-wrap-distance-top:0;mso-wrap-distance-right:9pt;mso-wrap-distance-bottom:0;mso-position-horizontal:absolute;mso-position-horizontal-relative:text;mso-position-vertical:absolute;mso-position-vertical-relative:text;mso-height-percent:0;mso-height-relative:margin;v-text-anchor:top" o:gfxdata="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">
+                <v:textbox>
+                  <w:txbxContent>
+                    <w:p>
+                      <w:pPr>
+                        <w:rPr>
+                          <w:rFonts w:ascii="Preeti" w:hAnsi="Preeti"/>
+                          <w:sz w:val="28"/>
+                          <w:szCs w:val="28"/>
+                        </w:rPr>
+                      </w:pPr>
+                    </w:p>
+                  </w:txbxContent>
+                </v:textbox>
+              </v:shape>
             </w:pict>
           </mc:Fallback>
         </mc:AlternateContent>
@@ -351,7 +383,7 @@
         <mc:AlternateContent>
           <mc:Choice Requires="wps">
             <w:drawing>
-              <wp:anchor distT="0" distB="0" distL="114300" distR="114300" simplePos="0" relativeHeight="251659264" behindDoc="0" locked="0" layoutInCell="1" allowOverlap="1" wp14:anchorId="618CD741" wp14:editId="23E89BAB">
+              <wp:anchor distT="0" distB="0" distL="114300" distR="114300" simplePos="0" relativeHeight="251655168" behindDoc="0" locked="0" layoutInCell="1" allowOverlap="1" wp14:anchorId="618CD741" wp14:editId="5B2B5F71">
                 <wp:simplePos x="0" y="0"/>
                 <wp:positionH relativeFrom="column">
                   <wp:posOffset>-1572986</wp:posOffset>
@@ -934,6 +966,15 @@
                             <w:r>
                               <w:rPr>
                                 <w:rFonts w:ascii="Kokila" w:hAnsi="Kokila" w:cs="Kokila"/>
+                                <w:bCs/>
+                                <w:sz w:val="26"/>
+                                <w:szCs w:val="26"/>
+                              </w:rPr>
+                              <w:t xml:space="preserve"> </w:t>
+                            </w:r>
+                            <w:r>
+                              <w:rPr>
+                                <w:rFonts w:ascii="Kokila" w:hAnsi="Kokila" w:cs="Kokila"/>
                                 <w:sz w:val="26"/>
                                 <w:szCs w:val="26"/>
                                 <w:cs/>
@@ -957,7 +998,16 @@
                                 <w:szCs w:val="26"/>
                                 <w:lang w:bidi="hi-IN"/>
                               </w:rPr>
-                              <w:t>prepared_by_post</w:t>
+                              <w:t>entered</w:t>
+                            </w:r>
+                            <w:r>
+                              <w:rPr>
+                                <w:rFonts w:ascii="Kokila" w:hAnsi="Kokila" w:cs="Kokila"/>
+                                <w:sz w:val="26"/>
+                                <w:szCs w:val="26"/>
+                                <w:lang w:bidi="hi-IN"/>
+                              </w:rPr>
+                              <w:t>_post</w:t>
                             </w:r>
                             <w:proofErr w:type="spellEnd"/>
                             <w:r>
@@ -1104,6 +1154,15 @@
                                 <w:rFonts w:ascii="Kokila" w:hAnsi="Kokila" w:cs="Kokila"/>
                                 <w:sz w:val="26"/>
                                 <w:szCs w:val="26"/>
+                                <w:lang w:bidi="hi-IN"/>
+                              </w:rPr>
+                              <w:t xml:space="preserve">  </w:t>
+                            </w:r>
+                            <w:r>
+                              <w:rPr>
+                                <w:rFonts w:ascii="Kokila" w:hAnsi="Kokila" w:cs="Kokila"/>
+                                <w:sz w:val="26"/>
+                                <w:szCs w:val="26"/>
                                 <w:cs/>
                                 <w:lang w:bidi="hi-IN"/>
                               </w:rPr>
@@ -1125,7 +1184,7 @@
                                 <w:szCs w:val="26"/>
                                 <w:lang w:bidi="hi-IN"/>
                               </w:rPr>
-                              <w:t>approved_by_post</w:t>
+                              <w:t>approved_post</w:t>
                             </w:r>
                             <w:proofErr w:type="spellEnd"/>
                             <w:r>
@@ -1187,7 +1246,7 @@
           </mc:Choice>
           <mc:Fallback>
             <w:pict>
-              <v:shape w14:anchorId="618CD741" id="Text Box 4" o:spid="_x0000_s1030" type="#_x0000_t202" style="position:absolute;left:0;text-align:left;margin-left:-123.85pt;margin-top:125.3pt;width:140.35pt;height:674.15pt;z-index:251659264;visibility:visible;mso-wrap-style:square;mso-width-percent:0;mso-height-percent:0;mso-wrap-distance-left:9pt;mso-wrap-distance-top:0;mso-wrap-distance-right:9pt;mso-wrap-distance-bottom:0;mso-position-horizontal:absolute;mso-position-horizontal-relative:text;mso-position-vertical:absolute;mso-position-vertical-relative:text;mso-width-percent:0;mso-height-percent:0;mso-width-relative:page;mso-height-relative:page;v-text-anchor:top" o:gfxdata="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" filled="f" stroked="f">
+              <v:shape w14:anchorId="618CD741" id="Text Box 4" o:spid="_x0000_s1030" type="#_x0000_t202" style="position:absolute;left:0;text-align:left;margin-left:-123.85pt;margin-top:125.3pt;width:140.35pt;height:674.15pt;z-index:251655168;visibility:visible;mso-wrap-style:square;mso-width-percent:0;mso-height-percent:0;mso-wrap-distance-left:9pt;mso-wrap-distance-top:0;mso-wrap-distance-right:9pt;mso-wrap-distance-bottom:0;mso-position-horizontal:absolute;mso-position-horizontal-relative:text;mso-position-vertical:absolute;mso-position-vertical-relative:text;mso-width-percent:0;mso-height-percent:0;mso-width-relative:page;mso-height-relative:page;v-text-anchor:top" o:gfxdata="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" filled="f" stroked="f">
                 <v:textbox style="layout-flow:vertical">
                   <w:txbxContent>
                     <w:p>
@@ -1737,6 +1796,15 @@
                       <w:r>
                         <w:rPr>
                           <w:rFonts w:ascii="Kokila" w:hAnsi="Kokila" w:cs="Kokila"/>
+                          <w:bCs/>
+                          <w:sz w:val="26"/>
+                          <w:szCs w:val="26"/>
+                        </w:rPr>
+                        <w:t xml:space="preserve"> </w:t>
+                      </w:r>
+                      <w:r>
+                        <w:rPr>
+                          <w:rFonts w:ascii="Kokila" w:hAnsi="Kokila" w:cs="Kokila"/>
                           <w:sz w:val="26"/>
                           <w:szCs w:val="26"/>
                           <w:cs/>
@@ -1760,7 +1828,16 @@
                           <w:szCs w:val="26"/>
                           <w:lang w:bidi="hi-IN"/>
                         </w:rPr>
-                        <w:t>prepared_by_post</w:t>
+                        <w:t>entered</w:t>
+                      </w:r>
+                      <w:r>
+                        <w:rPr>
+                          <w:rFonts w:ascii="Kokila" w:hAnsi="Kokila" w:cs="Kokila"/>
+                          <w:sz w:val="26"/>
+                          <w:szCs w:val="26"/>
+                          <w:lang w:bidi="hi-IN"/>
+                        </w:rPr>
+                        <w:t>_post</w:t>
                       </w:r>
                       <w:proofErr w:type="spellEnd"/>
                       <w:r>
@@ -1907,6 +1984,15 @@
                           <w:rFonts w:ascii="Kokila" w:hAnsi="Kokila" w:cs="Kokila"/>
                           <w:sz w:val="26"/>
                           <w:szCs w:val="26"/>
+                          <w:lang w:bidi="hi-IN"/>
+                        </w:rPr>
+                        <w:t xml:space="preserve">  </w:t>
+                      </w:r>
+                      <w:r>
+                        <w:rPr>
+                          <w:rFonts w:ascii="Kokila" w:hAnsi="Kokila" w:cs="Kokila"/>
+                          <w:sz w:val="26"/>
+                          <w:szCs w:val="26"/>
                           <w:cs/>
                           <w:lang w:bidi="hi-IN"/>
                         </w:rPr>
@@ -1928,7 +2014,7 @@
                           <w:szCs w:val="26"/>
                           <w:lang w:bidi="hi-IN"/>
                         </w:rPr>
-                        <w:t>approved_by_post</w:t>
+                        <w:t>approved_post</w:t>
                       </w:r>
                       <w:proofErr w:type="spellEnd"/>
                       <w:r>
@@ -2183,6 +2269,12 @@
         </w:rPr>
         <w:t>no</w:t>
       </w:r>
+      <w:r>
+        <w:rPr>
+          <w:rFonts w:ascii="Kokila" w:hAnsi="Kokila" w:cs="Kokila"/>
+        </w:rPr>
+        <w:t>_np</w:t>
+      </w:r>
       <w:proofErr w:type="spellEnd"/>
       <w:r>
         <w:rPr>
@@ -2228,9 +2320,9 @@
           <w:noProof/>
           <w:sz w:val="28"/>
           <w:szCs w:val="28"/>
-          <w:lang w:bidi="hi-IN"/>
-        </w:rPr>
-        <w:t>age</w:t>
+          <w:lang w:val="en-IN" w:bidi="hi-IN"/>
+        </w:rPr>
+        <w:t>m_age_np</w:t>
       </w:r>
       <w:r>
         <w:rPr>
@@ -2441,7 +2533,17 @@
           <w:cs/>
           <w:lang w:bidi="hi-IN"/>
         </w:rPr>
-        <w:t xml:space="preserve">नियम र निर्देशन समेतलाई पालना गर्ने गरी तपसिल बमोजिमको जेथा धितो राखी मिति </w:t>
+        <w:t>नियम र निर्देशन समेतलाई पालना गर्ने गरी तपसिल बमोजिमको जेथा धितो राखी मिति</w:t>
+      </w:r>
+      <w:r>
+        <w:rPr>
+          <w:rFonts w:ascii="Kokila" w:hAnsi="Kokila" w:cs="Kokila"/>
+          <w:noProof/>
+          <w:sz w:val="28"/>
+          <w:szCs w:val="28"/>
+          <w:lang w:bidi="hi-IN"/>
+        </w:rPr>
+        <w:t xml:space="preserve"> </w:t>
       </w:r>
       <w:r>
         <w:rPr>
@@ -2453,14 +2555,24 @@
         </w:rPr>
         <w:t>{{</w:t>
       </w:r>
-      <w:r>
-        <w:rPr>
-          <w:rFonts w:ascii="Kokila" w:hAnsi="Kokila" w:cs="Kokila"/>
-          <w:noProof/>
+      <w:proofErr w:type="spellStart"/>
+      <w:r>
+        <w:rPr>
+          <w:rFonts w:ascii="Kokila" w:hAnsi="Kokila" w:cs="Kokila"/>
           <w:sz w:val="28"/>
           <w:szCs w:val="28"/>
           <w:lang w:val="en-IN" w:bidi="hi-IN"/>
         </w:rPr>
+        <w:t>approved_</w:t>
+      </w:r>
+      <w:r>
+        <w:rPr>
+          <w:rFonts w:ascii="Kokila" w:hAnsi="Kokila" w:cs="Kokila"/>
+          <w:noProof/>
+          <w:sz w:val="28"/>
+          <w:szCs w:val="28"/>
+          <w:lang w:val="en-IN" w:bidi="hi-IN"/>
+        </w:rPr>
         <w:t>date</w:t>
       </w:r>
       <w:r>
@@ -2473,6 +2585,7 @@
         </w:rPr>
         <w:t>_bs</w:t>
       </w:r>
+      <w:proofErr w:type="spellEnd"/>
       <w:r>
         <w:rPr>
           <w:rFonts w:ascii="Kokila" w:hAnsi="Kokila" w:cs="Kokila"/>
@@ -2854,7 +2967,59 @@
           <w:cs/>
           <w:lang w:bidi="hi-IN"/>
         </w:rPr>
-        <w:t xml:space="preserve"> सावा गरी</w:t>
+        <w:t xml:space="preserve"> सावा</w:t>
+      </w:r>
+      <w:r>
+        <w:rPr>
+          <w:rFonts w:ascii="Kokila" w:hAnsi="Kokila" w:cs="Kokila"/>
+          <w:noProof/>
+          <w:sz w:val="28"/>
+          <w:szCs w:val="28"/>
+          <w:lang w:bidi="hi-IN"/>
+        </w:rPr>
+        <w:t xml:space="preserve"> </w:t>
+      </w:r>
+      <w:r>
+        <w:rPr>
+          <w:rFonts w:ascii="Kokila" w:hAnsi="Kokila" w:cs="Kokila"/>
+          <w:bCs/>
+          <w:sz w:val="26"/>
+          <w:szCs w:val="26"/>
+          <w:lang w:val="pl-PL" w:bidi="hi-IN"/>
+        </w:rPr>
+        <w:t>{{repayment_duration}}</w:t>
+      </w:r>
+      <w:r>
+        <w:rPr>
+          <w:rFonts w:ascii="Kokila" w:hAnsi="Kokila" w:cs="Kokila"/>
+          <w:bCs/>
+          <w:sz w:val="26"/>
+          <w:szCs w:val="26"/>
+          <w:lang w:val="pl-PL" w:bidi="hi-IN"/>
+        </w:rPr>
+        <w:t xml:space="preserve"> </w:t>
+      </w:r>
+      <w:r>
+        <w:rPr>
+          <w:rFonts w:ascii="Kokila" w:hAnsi="Kokila" w:cs="Kokila" w:hint="cs"/>
+          <w:noProof/>
+          <w:sz w:val="28"/>
+          <w:szCs w:val="28"/>
+          <w:cs/>
+          <w:lang w:bidi="ne-NP"/>
+        </w:rPr>
+        <w:t>तिर्ने</w:t>
+      </w:r>
+      <w:r>
+        <w:rPr>
+          <w:rFonts w:ascii="Kokila" w:hAnsi="Kokila" w:cs="Kokila"/>
+          <w:noProof/>
+          <w:sz w:val="28"/>
+          <w:szCs w:val="28"/>
+          <w:cs/>
+          <w:lang w:bidi="hi-IN"/>
+        </w:rPr>
+        <w:t xml:space="preserve"> गरी</w:t>
       </w:r>
       <w:r>
         <w:rPr>
@@ -3095,7 +3260,7 @@
         <mc:AlternateContent>
           <mc:Choice Requires="wpg">
             <w:drawing>
-              <wp:anchor distT="0" distB="0" distL="114300" distR="114300" simplePos="0" relativeHeight="251660288" behindDoc="0" locked="0" layoutInCell="1" allowOverlap="1" wp14:anchorId="732AC7BB" wp14:editId="24278333">
+              <wp:anchor distT="0" distB="0" distL="114300" distR="114300" simplePos="0" relativeHeight="251656192" behindDoc="0" locked="0" layoutInCell="1" allowOverlap="1" wp14:anchorId="732AC7BB" wp14:editId="331F5765">
                 <wp:simplePos x="0" y="0"/>
                 <wp:positionH relativeFrom="column">
                   <wp:posOffset>3210444</wp:posOffset>
@@ -3300,8 +3465,8 @@
           </mc:Choice>
           <mc:Fallback>
             <w:pict>
-              <v:group w14:anchorId="732AC7BB" id="Group 2" o:spid="_x0000_s1031" style="position:absolute;left:0;text-align:left;margin-left:252.8pt;margin-top:2.05pt;width:164.05pt;height:84.1pt;z-index:251660288" coordorigin="4884,10576" coordsize="3592,1983" o:gfxdata="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">
-                <v:shape id="Text Box 2" o:spid="_x0000_s1032" type="#_x0000_t202" style="position:absolute;left:4884;top:10576;width:3574;height:1983;visibility:visible;mso-wrap-style:square;v-text-anchor:top" o:gfxdata="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">
+              <v:group w14:anchorId="732AC7BB" id="Group 2" o:spid="_x0000_s1031" style="position:absolute;left:0;text-align:left;margin-left:252.8pt;margin-top:2.05pt;width:164.05pt;height:84.1pt;z-index:251656192" coordorigin="4884,10576" coordsize="3592,1983" o:gfxdata="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">
+                <v:shape id="_x0000_s1032" type="#_x0000_t202" style="position:absolute;left:4884;top:10576;width:3574;height:1983;visibility:visible;mso-wrap-style:square;v-text-anchor:top" o:gfxdata="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">
                   <v:textbox>
                     <w:txbxContent>
                       <w:p>
@@ -3316,7 +3481,7 @@
                     </w:txbxContent>
                   </v:textbox>
                 </v:shape>
-                <v:shape id="Text Box 2" o:spid="_x0000_s1033" type="#_x0000_t202" style="position:absolute;left:4884;top:10602;width:3592;height:572;visibility:visible;mso-wrap-style:square;v-text-anchor:top" o:gfxdata="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">
+                <v:shape id="_x0000_s1033" type="#_x0000_t202" style="position:absolute;left:4884;top:10602;width:3592;height:572;visibility:visible;mso-wrap-style:square;v-text-anchor:top" o:gfxdata="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">
                   <v:textbox>
                     <w:txbxContent>
                       <w:p>
@@ -3459,7 +3624,6 @@
         <w:tc>
           <w:tcPr>
             <w:tcW w:w="2428" w:type="dxa"/>
-            <w:shd w:val="clear" w:color="auto" w:fill="auto"/>
           </w:tcPr>
           <w:p>
             <w:pPr>
@@ -3504,7 +3668,6 @@
         <w:tc>
           <w:tcPr>
             <w:tcW w:w="1302" w:type="dxa"/>
-            <w:shd w:val="clear" w:color="auto" w:fill="auto"/>
           </w:tcPr>
           <w:p>
             <w:pPr>
@@ -3549,7 +3712,6 @@
         <w:tc>
           <w:tcPr>
             <w:tcW w:w="1170" w:type="dxa"/>
-            <w:shd w:val="clear" w:color="auto" w:fill="auto"/>
           </w:tcPr>
           <w:p>
             <w:pPr>
@@ -3594,7 +3756,6 @@
         <w:tc>
           <w:tcPr>
             <w:tcW w:w="900" w:type="dxa"/>
-            <w:shd w:val="clear" w:color="auto" w:fill="auto"/>
           </w:tcPr>
           <w:p>
             <w:pPr>
@@ -3621,7 +3782,6 @@
         <w:tc>
           <w:tcPr>
             <w:tcW w:w="1530" w:type="dxa"/>
-            <w:shd w:val="clear" w:color="auto" w:fill="auto"/>
           </w:tcPr>
           <w:p>
             <w:pPr>
@@ -3648,7 +3808,6 @@
         <w:tc>
           <w:tcPr>
             <w:tcW w:w="1431" w:type="dxa"/>
-            <w:shd w:val="clear" w:color="auto" w:fill="auto"/>
           </w:tcPr>
           <w:p>
             <w:pPr>
@@ -3680,7 +3839,6 @@
         <w:tc>
           <w:tcPr>
             <w:tcW w:w="2428" w:type="dxa"/>
-            <w:shd w:val="clear" w:color="auto" w:fill="auto"/>
             <w:vAlign w:val="center"/>
           </w:tcPr>
           <w:p>
@@ -3786,7 +3944,6 @@
         <w:tc>
           <w:tcPr>
             <w:tcW w:w="1302" w:type="dxa"/>
-            <w:shd w:val="clear" w:color="auto" w:fill="auto"/>
             <w:vAlign w:val="center"/>
           </w:tcPr>
           <w:p>
@@ -3862,7 +4019,6 @@
         <w:tc>
           <w:tcPr>
             <w:tcW w:w="1170" w:type="dxa"/>
-            <w:shd w:val="clear" w:color="auto" w:fill="auto"/>
           </w:tcPr>
           <w:p>
             <w:pPr>
@@ -3918,7 +4074,6 @@
         <w:tc>
           <w:tcPr>
             <w:tcW w:w="900" w:type="dxa"/>
-            <w:shd w:val="clear" w:color="auto" w:fill="auto"/>
             <w:vAlign w:val="center"/>
           </w:tcPr>
           <w:p>
@@ -3975,7 +4130,6 @@
         <w:tc>
           <w:tcPr>
             <w:tcW w:w="1530" w:type="dxa"/>
-            <w:shd w:val="clear" w:color="auto" w:fill="auto"/>
           </w:tcPr>
           <w:p>
             <w:pPr>
@@ -4022,7 +4176,6 @@
         <w:tc>
           <w:tcPr>
             <w:tcW w:w="1431" w:type="dxa"/>
-            <w:shd w:val="clear" w:color="auto" w:fill="auto"/>
           </w:tcPr>
           <w:p>
             <w:pPr>
@@ -4062,7 +4215,6 @@
         <w:tc>
           <w:tcPr>
             <w:tcW w:w="2428" w:type="dxa"/>
-            <w:shd w:val="clear" w:color="auto" w:fill="auto"/>
             <w:vAlign w:val="center"/>
           </w:tcPr>
           <w:p>
@@ -4110,7 +4262,6 @@
         <w:tc>
           <w:tcPr>
             <w:tcW w:w="1302" w:type="dxa"/>
-            <w:shd w:val="clear" w:color="auto" w:fill="auto"/>
             <w:vAlign w:val="center"/>
           </w:tcPr>
           <w:p>
@@ -4127,7 +4278,6 @@
         <w:tc>
           <w:tcPr>
             <w:tcW w:w="1170" w:type="dxa"/>
-            <w:shd w:val="clear" w:color="auto" w:fill="auto"/>
           </w:tcPr>
           <w:p>
             <w:pPr>
@@ -4145,7 +4295,6 @@
         <w:tc>
           <w:tcPr>
             <w:tcW w:w="900" w:type="dxa"/>
-            <w:shd w:val="clear" w:color="auto" w:fill="auto"/>
             <w:vAlign w:val="center"/>
           </w:tcPr>
           <w:p>
@@ -4164,7 +4313,6 @@
         <w:tc>
           <w:tcPr>
             <w:tcW w:w="1530" w:type="dxa"/>
-            <w:shd w:val="clear" w:color="auto" w:fill="auto"/>
           </w:tcPr>
           <w:p>
             <w:pPr>
@@ -4182,7 +4330,6 @@
         <w:tc>
           <w:tcPr>
             <w:tcW w:w="1431" w:type="dxa"/>
-            <w:shd w:val="clear" w:color="auto" w:fill="auto"/>
           </w:tcPr>
           <w:p>
             <w:pPr>
@@ -4503,7 +4650,7 @@
         <mc:AlternateContent>
           <mc:Choice Requires="wpg">
             <w:drawing>
-              <wp:anchor distT="0" distB="0" distL="114300" distR="114300" simplePos="0" relativeHeight="251661312" behindDoc="0" locked="0" layoutInCell="1" allowOverlap="1" wp14:anchorId="4B3D3915" wp14:editId="4B7DA0AA">
+              <wp:anchor distT="0" distB="0" distL="114300" distR="114300" simplePos="0" relativeHeight="251657216" behindDoc="0" locked="0" layoutInCell="1" allowOverlap="1" wp14:anchorId="4B3D3915" wp14:editId="54689D60">
                 <wp:simplePos x="0" y="0"/>
                 <wp:positionH relativeFrom="column">
                   <wp:posOffset>3138055</wp:posOffset>
@@ -4708,8 +4855,8 @@
           </mc:Choice>
           <mc:Fallback>
             <w:pict>
-              <v:group w14:anchorId="4B3D3915" id="Group 1" o:spid="_x0000_s1035" style="position:absolute;margin-left:247.1pt;margin-top:29.45pt;width:175.9pt;height:89.1pt;z-index:251661312" coordorigin="4873,10576" coordsize="3612,1983" o:gfxdata="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">
-                <v:shape id="Text Box 2" o:spid="_x0000_s1036" type="#_x0000_t202" style="position:absolute;left:4873;top:10576;width:3574;height:1983;visibility:visible;mso-wrap-style:square;v-text-anchor:top" o:gfxdata="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">
+              <v:group w14:anchorId="4B3D3915" id="Group 1" o:spid="_x0000_s1035" style="position:absolute;margin-left:247.1pt;margin-top:29.45pt;width:175.9pt;height:89.1pt;z-index:251657216" coordorigin="4873,10576" coordsize="3612,1983" o:gfxdata="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">
+                <v:shape id="_x0000_s1036" type="#_x0000_t202" style="position:absolute;left:4873;top:10576;width:3574;height:1983;visibility:visible;mso-wrap-style:square;v-text-anchor:top" o:gfxdata="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">
                   <v:textbox>
                     <w:txbxContent>
                       <w:p>
@@ -4724,7 +4871,7 @@
                     </w:txbxContent>
                   </v:textbox>
                 </v:shape>
-                <v:shape id="Text Box 2" o:spid="_x0000_s1037" type="#_x0000_t202" style="position:absolute;left:4893;top:10576;width:3592;height:425;visibility:visible;mso-wrap-style:square;v-text-anchor:top" o:gfxdata="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">
+                <v:shape id="_x0000_s1037" type="#_x0000_t202" style="position:absolute;left:4893;top:10576;width:3592;height:425;visibility:visible;mso-wrap-style:square;v-text-anchor:top" o:gfxdata="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">
                   <v:textbox>
                     <w:txbxContent>
                       <w:p>

</xml_diff>